<commit_message>
Added project competition details
</commit_message>
<xml_diff>
--- a/docs/phase1/stage1_report.docx
+++ b/docs/phase1/stage1_report.docx
@@ -1,6 +1,6 @@
 
 <file path=word/document.xml><?xml version="1.0" encoding="utf-8"?>
-<w:document xmlns:wpc="http://schemas.microsoft.com/office/word/2010/wordprocessingCanvas" xmlns:cx="http://schemas.microsoft.com/office/drawing/2014/chartex" xmlns:mc="http://schemas.openxmlformats.org/markup-compatibility/2006" xmlns:o="urn:schemas-microsoft-com:office:office" xmlns:r="http://schemas.openxmlformats.org/officeDocument/2006/relationships" xmlns:m="http://schemas.openxmlformats.org/officeDocument/2006/math" xmlns:v="urn:schemas-microsoft-com:vml" xmlns:wp14="http://schemas.microsoft.com/office/word/2010/wordprocessingDrawing" xmlns:wp="http://schemas.openxmlformats.org/drawingml/2006/wordprocessingDrawing" xmlns:w10="urn:schemas-microsoft-com:office:word" xmlns:w="http://schemas.openxmlformats.org/wordprocessingml/2006/main" xmlns:w14="http://schemas.microsoft.com/office/word/2010/wordml" xmlns:w15="http://schemas.microsoft.com/office/word/2012/wordml" xmlns:w16se="http://schemas.microsoft.com/office/word/2015/wordml/symex" xmlns:wpg="http://schemas.microsoft.com/office/word/2010/wordprocessingGroup" xmlns:wpi="http://schemas.microsoft.com/office/word/2010/wordprocessingInk" xmlns:wne="http://schemas.microsoft.com/office/word/2006/wordml" xmlns:wps="http://schemas.microsoft.com/office/word/2010/wordprocessingShape" mc:Ignorable="w14 w15 w16se wp14">
+<w:document xmlns:wpc="http://schemas.microsoft.com/office/word/2010/wordprocessingCanvas" xmlns:cx="http://schemas.microsoft.com/office/drawing/2014/chartex" xmlns:cx1="http://schemas.microsoft.com/office/drawing/2015/9/8/chartex" xmlns:cx2="http://schemas.microsoft.com/office/drawing/2015/10/21/chartex" xmlns:cx3="http://schemas.microsoft.com/office/drawing/2016/5/9/chartex" xmlns:cx4="http://schemas.microsoft.com/office/drawing/2016/5/10/chartex" xmlns:cx5="http://schemas.microsoft.com/office/drawing/2016/5/11/chartex" xmlns:cx6="http://schemas.microsoft.com/office/drawing/2016/5/12/chartex" xmlns:cx7="http://schemas.microsoft.com/office/drawing/2016/5/13/chartex" xmlns:cx8="http://schemas.microsoft.com/office/drawing/2016/5/14/chartex" xmlns:mc="http://schemas.openxmlformats.org/markup-compatibility/2006" xmlns:aink="http://schemas.microsoft.com/office/drawing/2016/ink" xmlns:am3d="http://schemas.microsoft.com/office/drawing/2017/model3d" xmlns:o="urn:schemas-microsoft-com:office:office" xmlns:oel="http://schemas.microsoft.com/office/2019/extlst" xmlns:r="http://schemas.openxmlformats.org/officeDocument/2006/relationships" xmlns:m="http://schemas.openxmlformats.org/officeDocument/2006/math" xmlns:v="urn:schemas-microsoft-com:vml" xmlns:wp14="http://schemas.microsoft.com/office/word/2010/wordprocessingDrawing" xmlns:wp="http://schemas.openxmlformats.org/drawingml/2006/wordprocessingDrawing" xmlns:w10="urn:schemas-microsoft-com:office:word" xmlns:w="http://schemas.openxmlformats.org/wordprocessingml/2006/main" xmlns:w14="http://schemas.microsoft.com/office/word/2010/wordml" xmlns:w15="http://schemas.microsoft.com/office/word/2012/wordml" xmlns:w16cex="http://schemas.microsoft.com/office/word/2018/wordml/cex" xmlns:w16cid="http://schemas.microsoft.com/office/word/2016/wordml/cid" xmlns:w16="http://schemas.microsoft.com/office/word/2018/wordml" xmlns:w16sdtdh="http://schemas.microsoft.com/office/word/2020/wordml/sdtdatahash" xmlns:w16se="http://schemas.microsoft.com/office/word/2015/wordml/symex" xmlns:wpg="http://schemas.microsoft.com/office/word/2010/wordprocessingGroup" xmlns:wpi="http://schemas.microsoft.com/office/word/2010/wordprocessingInk" xmlns:wne="http://schemas.microsoft.com/office/word/2006/wordml" xmlns:wps="http://schemas.microsoft.com/office/word/2010/wordprocessingShape" mc:Ignorable="w14 w15 w16se w16cid w16 w16cex w16sdtdh wp14">
   <w:body>
     <w:p>
       <w:r>
@@ -24,7 +24,7 @@
                     <pic:cNvPicPr/>
                   </pic:nvPicPr>
                   <pic:blipFill>
-                    <a:blip r:embed="rId6"/>
+                    <a:blip r:embed="rId7"/>
                     <a:stretch>
                       <a:fillRect/>
                     </a:stretch>
@@ -188,8 +188,6 @@
           <w:lang w:val="pt-PT"/>
         </w:rPr>
       </w:pPr>
-      <w:bookmarkStart w:id="0" w:name="_GoBack"/>
-      <w:bookmarkEnd w:id="0"/>
     </w:p>
     <w:p>
       <w:pPr>
@@ -226,6 +224,7 @@
           <w:lang w:val="pt-PT"/>
         </w:rPr>
       </w:pPr>
+      <w:proofErr w:type="spellStart"/>
       <w:r>
         <w:rPr>
           <w:rFonts w:ascii="Arial" w:hAnsi="Arial"/>
@@ -233,8 +232,29 @@
           <w:sz w:val="48"/>
           <w:lang w:val="pt-PT"/>
         </w:rPr>
-        <w:t>Jacked Up</w:t>
-      </w:r>
+        <w:t>Jacked</w:t>
+      </w:r>
+      <w:proofErr w:type="spellEnd"/>
+      <w:r>
+        <w:rPr>
+          <w:rFonts w:ascii="Arial" w:hAnsi="Arial"/>
+          <w:b/>
+          <w:sz w:val="48"/>
+          <w:lang w:val="pt-PT"/>
+        </w:rPr>
+        <w:t xml:space="preserve"> </w:t>
+      </w:r>
+      <w:proofErr w:type="spellStart"/>
+      <w:r>
+        <w:rPr>
+          <w:rFonts w:ascii="Arial" w:hAnsi="Arial"/>
+          <w:b/>
+          <w:sz w:val="48"/>
+          <w:lang w:val="pt-PT"/>
+        </w:rPr>
+        <w:t>Up</w:t>
+      </w:r>
+      <w:proofErr w:type="spellEnd"/>
     </w:p>
     <w:p>
       <w:pPr>
@@ -317,7 +337,7 @@
                         </a:effectLst>
                         <a:extLst>
                           <a:ext uri="{909E8E84-426E-40dd-AFC4-6F175D3DCCD1}">
-                            <a14:hiddenFill xmlns:a14="http://schemas.microsoft.com/office/drawing/2010/main" xmlns:w="http://schemas.openxmlformats.org/wordprocessingml/2006/main" xmlns:w10="urn:schemas-microsoft-com:office:word" xmlns:v="urn:schemas-microsoft-com:vml" xmlns:o="urn:schemas-microsoft-com:office:office" xmlns:mv="urn:schemas-microsoft-com:mac:vml" xmlns:mo="http://schemas.microsoft.com/office/mac/office/2008/main" xmlns="" xmlns:w16sdtdh="http://schemas.microsoft.com/office/word/2020/wordml/sdtdatahash" xmlns:w16="http://schemas.microsoft.com/office/word/2018/wordml" xmlns:w16cid="http://schemas.microsoft.com/office/word/2016/wordml/cid" xmlns:w16cex="http://schemas.microsoft.com/office/word/2018/wordml/cex" xmlns:oel="http://schemas.microsoft.com/office/2019/extlst" xmlns:am3d="http://schemas.microsoft.com/office/drawing/2017/model3d" xmlns:aink="http://schemas.microsoft.com/office/drawing/2016/ink" xmlns:cx8="http://schemas.microsoft.com/office/drawing/2016/5/14/chartex" xmlns:cx7="http://schemas.microsoft.com/office/drawing/2016/5/13/chartex" xmlns:cx6="http://schemas.microsoft.com/office/drawing/2016/5/12/chartex" xmlns:cx5="http://schemas.microsoft.com/office/drawing/2016/5/11/chartex" xmlns:cx4="http://schemas.microsoft.com/office/drawing/2016/5/10/chartex" xmlns:cx3="http://schemas.microsoft.com/office/drawing/2016/5/9/chartex" xmlns:cx2="http://schemas.microsoft.com/office/drawing/2015/10/21/chartex" xmlns:cx1="http://schemas.microsoft.com/office/drawing/2015/9/8/chartex">
+                            <a14:hiddenFill xmlns:a14="http://schemas.microsoft.com/office/drawing/2010/main" xmlns:w="http://schemas.openxmlformats.org/wordprocessingml/2006/main" xmlns:w10="urn:schemas-microsoft-com:office:word" xmlns:v="urn:schemas-microsoft-com:vml" xmlns:o="urn:schemas-microsoft-com:office:office" xmlns:mv="urn:schemas-microsoft-com:mac:vml" xmlns:mo="http://schemas.microsoft.com/office/mac/office/2008/main" xmlns="">
                               <a:noFill/>
                             </a14:hiddenFill>
                           </a:ext>
@@ -336,7 +356,7 @@
               </wp:anchor>
             </w:drawing>
           </mc:Choice>
-          <mc:Fallback xmlns:w16sdtdh="http://schemas.microsoft.com/office/word/2020/wordml/sdtdatahash" xmlns:w16="http://schemas.microsoft.com/office/word/2018/wordml" xmlns:w16cid="http://schemas.microsoft.com/office/word/2016/wordml/cid" xmlns:w16cex="http://schemas.microsoft.com/office/word/2018/wordml/cex" xmlns:oel="http://schemas.microsoft.com/office/2019/extlst" xmlns:am3d="http://schemas.microsoft.com/office/drawing/2017/model3d" xmlns:aink="http://schemas.microsoft.com/office/drawing/2016/ink" xmlns:cx8="http://schemas.microsoft.com/office/drawing/2016/5/14/chartex" xmlns:cx7="http://schemas.microsoft.com/office/drawing/2016/5/13/chartex" xmlns:cx6="http://schemas.microsoft.com/office/drawing/2016/5/12/chartex" xmlns:cx5="http://schemas.microsoft.com/office/drawing/2016/5/11/chartex" xmlns:cx4="http://schemas.microsoft.com/office/drawing/2016/5/10/chartex" xmlns:cx3="http://schemas.microsoft.com/office/drawing/2016/5/9/chartex" xmlns:cx2="http://schemas.microsoft.com/office/drawing/2015/10/21/chartex" xmlns:cx1="http://schemas.microsoft.com/office/drawing/2015/9/8/chartex">
+          <mc:Fallback>
             <w:pict>
               <v:line w14:anchorId="77BC3236" id="Line 4" o:spid="_x0000_s1026" style="position:absolute;z-index:251659264;visibility:visible;mso-wrap-style:square;mso-width-percent:0;mso-height-percent:0;mso-wrap-distance-left:9pt;mso-wrap-distance-top:0;mso-wrap-distance-right:9pt;mso-wrap-distance-bottom:0;mso-position-horizontal:absolute;mso-position-horizontal-relative:text;mso-position-vertical:absolute;mso-position-vertical-relative:text;mso-width-percent:0;mso-height-percent:0;mso-width-relative:page;mso-height-relative:page" from="1.65pt,17.2pt" to="419.7pt,17.2pt" o:gfxdata="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" strokecolor="black [3213]" strokeweight="1pt">
                 <v:shadow on="t" color="black" opacity="22938f" offset="0"/>
@@ -370,6 +390,7 @@
           <w:lang w:val="pt-PT"/>
         </w:rPr>
       </w:pPr>
+      <w:proofErr w:type="spellStart"/>
       <w:r>
         <w:rPr>
           <w:rFonts w:ascii="Arial" w:hAnsi="Arial"/>
@@ -379,6 +400,7 @@
         </w:rPr>
         <w:t>Stage</w:t>
       </w:r>
+      <w:proofErr w:type="spellEnd"/>
       <w:r>
         <w:rPr>
           <w:rFonts w:ascii="Arial" w:hAnsi="Arial"/>
@@ -496,7 +518,7 @@
                                           </pic:cNvPicPr>
                                         </pic:nvPicPr>
                                         <pic:blipFill>
-                                          <a:blip r:embed="rId7">
+                                          <a:blip r:embed="rId8">
                                             <a:extLst>
                                               <a:ext uri="{28A0092B-C50C-407E-A947-70E740481C1C}">
                                                 <a14:useLocalDpi xmlns:a14="http://schemas.microsoft.com/office/drawing/2010/main" val="0"/>
@@ -551,7 +573,7 @@
                 <v:stroke joinstyle="miter"/>
                 <v:path gradientshapeok="t" o:connecttype="rect"/>
               </v:shapetype>
-              <v:shape id="Caixa de texto 4" o:spid="_x0000_s1026" type="#_x0000_t202" style="position:absolute;left:0;text-align:left;margin-left:102.15pt;margin-top:6.65pt;width:204.7pt;height:187.35pt;z-index:251661312;visibility:visible;mso-wrap-style:square;mso-width-percent:0;mso-wrap-distance-left:9pt;mso-wrap-distance-top:0;mso-wrap-distance-right:9pt;mso-wrap-distance-bottom:0;mso-position-horizontal:absolute;mso-position-horizontal-relative:text;mso-position-vertical:absolute;mso-position-vertical-relative:text;mso-width-percent:0;mso-width-relative:margin;v-text-anchor:top" o:gfxdata="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" fillcolor="white [3201]" stroked="f" strokeweight=".5pt">
+              <v:shape id="Caixa de texto 4" o:spid="_x0000_s1026" type="#_x0000_t202" style="position:absolute;left:0;text-align:left;margin-left:102.15pt;margin-top:6.65pt;width:204.7pt;height:187.35pt;z-index:251661312;visibility:visible;mso-wrap-style:square;mso-width-percent:0;mso-wrap-distance-left:9pt;mso-wrap-distance-top:0;mso-wrap-distance-right:9pt;mso-wrap-distance-bottom:0;mso-position-horizontal:absolute;mso-position-horizontal-relative:text;mso-position-vertical:absolute;mso-position-vertical-relative:text;mso-width-percent:0;mso-width-relative:margin;v-text-anchor:top" o:gfxdata="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" fillcolor="white [3201]" stroked="f" strokeweight=".5pt">
                 <v:textbox>
                   <w:txbxContent>
                     <w:p>
@@ -581,7 +603,7 @@
                                     </pic:cNvPicPr>
                                   </pic:nvPicPr>
                                   <pic:blipFill>
-                                    <a:blip r:embed="rId7">
+                                    <a:blip r:embed="rId8">
                                       <a:extLst>
                                         <a:ext uri="{28A0092B-C50C-407E-A947-70E740481C1C}">
                                           <a14:useLocalDpi xmlns:a14="http://schemas.microsoft.com/office/drawing/2010/main" val="0"/>
@@ -783,19 +805,24 @@
         <w:rPr>
           <w:rFonts w:ascii="Arial" w:hAnsi="Arial"/>
           <w:sz w:val="22"/>
-        </w:rPr>
-      </w:pPr>
-      <w:r>
-        <w:rPr>
-          <w:rFonts w:ascii="Arial" w:hAnsi="Arial"/>
-          <w:b/>
+          <w:lang w:val="pt-PT"/>
+        </w:rPr>
+      </w:pPr>
+      <w:proofErr w:type="spellStart"/>
+      <w:r>
+        <w:rPr>
+          <w:rFonts w:ascii="Arial" w:hAnsi="Arial"/>
+          <w:b/>
+          <w:lang w:val="pt-PT"/>
         </w:rPr>
         <w:t>Authors</w:t>
       </w:r>
-      <w:r>
-        <w:rPr>
-          <w:rFonts w:ascii="Arial" w:hAnsi="Arial"/>
-          <w:b/>
+      <w:proofErr w:type="spellEnd"/>
+      <w:r>
+        <w:rPr>
+          <w:rFonts w:ascii="Arial" w:hAnsi="Arial"/>
+          <w:b/>
+          <w:lang w:val="pt-PT"/>
         </w:rPr>
         <w:t>:</w:t>
       </w:r>
@@ -803,83 +830,107 @@
         <w:rPr>
           <w:rFonts w:ascii="Arial" w:hAnsi="Arial"/>
           <w:b/>
-        </w:rPr>
-        <w:tab/>
-      </w:r>
-      <w:r>
-        <w:rPr>
-          <w:rFonts w:ascii="Arial" w:hAnsi="Arial"/>
-          <w:b/>
-        </w:rPr>
-        <w:tab/>
-      </w:r>
-      <w:r>
-        <w:rPr>
-          <w:rFonts w:ascii="Arial" w:hAnsi="Arial"/>
-          <w:b/>
-        </w:rPr>
-        <w:tab/>
-      </w:r>
-      <w:r>
-        <w:rPr>
-          <w:rFonts w:ascii="Arial" w:hAnsi="Arial"/>
-          <w:b/>
-        </w:rPr>
-        <w:tab/>
-      </w:r>
-      <w:r>
-        <w:rPr>
-          <w:rFonts w:ascii="Arial" w:hAnsi="Arial"/>
-          <w:b/>
-        </w:rPr>
-        <w:tab/>
-      </w:r>
-      <w:r>
-        <w:rPr>
-          <w:rFonts w:ascii="Arial" w:hAnsi="Arial"/>
-          <w:b/>
-        </w:rPr>
-        <w:tab/>
-      </w:r>
-      <w:r>
-        <w:rPr>
-          <w:rFonts w:ascii="Arial" w:hAnsi="Arial"/>
-          <w:b/>
-        </w:rPr>
-        <w:tab/>
-      </w:r>
-      <w:r>
-        <w:rPr>
-          <w:rFonts w:ascii="Arial" w:hAnsi="Arial"/>
-          <w:b/>
-        </w:rPr>
-        <w:tab/>
-      </w:r>
-      <w:r>
-        <w:rPr>
-          <w:rFonts w:ascii="Arial" w:hAnsi="Arial"/>
-          <w:b/>
+          <w:lang w:val="pt-PT"/>
+        </w:rPr>
+        <w:tab/>
+      </w:r>
+      <w:r>
+        <w:rPr>
+          <w:rFonts w:ascii="Arial" w:hAnsi="Arial"/>
+          <w:b/>
+          <w:lang w:val="pt-PT"/>
+        </w:rPr>
+        <w:tab/>
+      </w:r>
+      <w:r>
+        <w:rPr>
+          <w:rFonts w:ascii="Arial" w:hAnsi="Arial"/>
+          <w:b/>
+          <w:lang w:val="pt-PT"/>
+        </w:rPr>
+        <w:tab/>
+      </w:r>
+      <w:r>
+        <w:rPr>
+          <w:rFonts w:ascii="Arial" w:hAnsi="Arial"/>
+          <w:b/>
+          <w:lang w:val="pt-PT"/>
+        </w:rPr>
+        <w:tab/>
+      </w:r>
+      <w:r>
+        <w:rPr>
+          <w:rFonts w:ascii="Arial" w:hAnsi="Arial"/>
+          <w:b/>
+          <w:lang w:val="pt-PT"/>
+        </w:rPr>
+        <w:tab/>
+      </w:r>
+      <w:r>
+        <w:rPr>
+          <w:rFonts w:ascii="Arial" w:hAnsi="Arial"/>
+          <w:b/>
+          <w:lang w:val="pt-PT"/>
+        </w:rPr>
+        <w:tab/>
+      </w:r>
+      <w:r>
+        <w:rPr>
+          <w:rFonts w:ascii="Arial" w:hAnsi="Arial"/>
+          <w:b/>
+          <w:lang w:val="pt-PT"/>
+        </w:rPr>
+        <w:tab/>
+      </w:r>
+      <w:r>
+        <w:rPr>
+          <w:rFonts w:ascii="Arial" w:hAnsi="Arial"/>
+          <w:b/>
+          <w:lang w:val="pt-PT"/>
+        </w:rPr>
+        <w:tab/>
+      </w:r>
+      <w:proofErr w:type="spellStart"/>
+      <w:r>
+        <w:rPr>
+          <w:rFonts w:ascii="Arial" w:hAnsi="Arial"/>
+          <w:b/>
+          <w:lang w:val="pt-PT"/>
         </w:rPr>
         <w:t>Lab</w:t>
       </w:r>
-      <w:r>
-        <w:rPr>
-          <w:rFonts w:ascii="Arial" w:hAnsi="Arial"/>
-          <w:b/>
+      <w:proofErr w:type="spellEnd"/>
+      <w:r>
+        <w:rPr>
+          <w:rFonts w:ascii="Arial" w:hAnsi="Arial"/>
+          <w:b/>
+          <w:lang w:val="pt-PT"/>
         </w:rPr>
         <w:t xml:space="preserve"> </w:t>
       </w:r>
-      <w:r>
-        <w:rPr>
-          <w:rFonts w:ascii="Arial" w:hAnsi="Arial"/>
-          <w:b/>
-        </w:rPr>
-        <w:t xml:space="preserve">class </w:t>
-      </w:r>
-      <w:r>
-        <w:rPr>
-          <w:rFonts w:ascii="Arial" w:hAnsi="Arial"/>
-          <w:b/>
+      <w:proofErr w:type="spellStart"/>
+      <w:r>
+        <w:rPr>
+          <w:rFonts w:ascii="Arial" w:hAnsi="Arial"/>
+          <w:b/>
+          <w:lang w:val="pt-PT"/>
+        </w:rPr>
+        <w:t>class</w:t>
+      </w:r>
+      <w:proofErr w:type="spellEnd"/>
+      <w:r>
+        <w:rPr>
+          <w:rFonts w:ascii="Arial" w:hAnsi="Arial"/>
+          <w:b/>
+          <w:lang w:val="pt-PT"/>
+        </w:rPr>
+        <w:t xml:space="preserve"> </w:t>
+      </w:r>
+      <w:r>
+        <w:rPr>
+          <w:rFonts w:ascii="Arial" w:hAnsi="Arial"/>
+          <w:b/>
+          <w:lang w:val="pt-PT"/>
         </w:rPr>
         <w:t>Nº</w:t>
       </w:r>
@@ -887,12 +938,14 @@
         <w:rPr>
           <w:rFonts w:ascii="Arial" w:hAnsi="Arial"/>
           <w:b/>
-        </w:rPr>
-        <w:tab/>
-      </w:r>
-      <w:r>
-        <w:rPr>
-          <w:rFonts w:ascii="Arial" w:hAnsi="Arial"/>
+          <w:lang w:val="pt-PT"/>
+        </w:rPr>
+        <w:tab/>
+      </w:r>
+      <w:r>
+        <w:rPr>
+          <w:rFonts w:ascii="Arial" w:hAnsi="Arial"/>
+          <w:lang w:val="pt-PT"/>
         </w:rPr>
         <w:t>4</w:t>
       </w:r>
@@ -903,68 +956,78 @@
         <w:rPr>
           <w:rFonts w:ascii="Arial" w:hAnsi="Arial"/>
           <w:sz w:val="22"/>
-        </w:rPr>
-      </w:pPr>
-      <w:r>
-        <w:rPr>
-          <w:rFonts w:ascii="Arial" w:hAnsi="Arial"/>
-          <w:sz w:val="22"/>
-        </w:rPr>
-        <w:tab/>
-      </w:r>
-      <w:r>
-        <w:rPr>
-          <w:rFonts w:ascii="Arial" w:hAnsi="Arial"/>
-          <w:sz w:val="22"/>
-        </w:rPr>
-        <w:tab/>
-      </w:r>
-      <w:r>
-        <w:rPr>
-          <w:rFonts w:ascii="Arial" w:hAnsi="Arial"/>
-          <w:sz w:val="22"/>
-        </w:rPr>
-        <w:tab/>
-      </w:r>
-      <w:r>
-        <w:rPr>
-          <w:rFonts w:ascii="Arial" w:hAnsi="Arial"/>
-          <w:sz w:val="22"/>
-        </w:rPr>
-        <w:tab/>
-      </w:r>
-      <w:r>
-        <w:rPr>
-          <w:rFonts w:ascii="Arial" w:hAnsi="Arial"/>
-          <w:sz w:val="22"/>
-        </w:rPr>
-        <w:tab/>
-      </w:r>
-      <w:r>
-        <w:rPr>
-          <w:rFonts w:ascii="Arial" w:hAnsi="Arial"/>
-          <w:sz w:val="22"/>
-        </w:rPr>
-        <w:tab/>
-      </w:r>
-      <w:r>
-        <w:rPr>
-          <w:rFonts w:ascii="Arial" w:hAnsi="Arial"/>
-          <w:sz w:val="22"/>
-        </w:rPr>
-        <w:tab/>
-      </w:r>
-      <w:r>
-        <w:rPr>
-          <w:rFonts w:ascii="Arial" w:hAnsi="Arial"/>
-          <w:sz w:val="22"/>
-        </w:rPr>
-        <w:tab/>
-      </w:r>
-      <w:r>
-        <w:rPr>
-          <w:rFonts w:ascii="Arial" w:hAnsi="Arial"/>
-          <w:sz w:val="22"/>
+          <w:lang w:val="pt-PT"/>
+        </w:rPr>
+      </w:pPr>
+      <w:r>
+        <w:rPr>
+          <w:rFonts w:ascii="Arial" w:hAnsi="Arial"/>
+          <w:sz w:val="22"/>
+          <w:lang w:val="pt-PT"/>
+        </w:rPr>
+        <w:tab/>
+      </w:r>
+      <w:r>
+        <w:rPr>
+          <w:rFonts w:ascii="Arial" w:hAnsi="Arial"/>
+          <w:sz w:val="22"/>
+          <w:lang w:val="pt-PT"/>
+        </w:rPr>
+        <w:tab/>
+      </w:r>
+      <w:r>
+        <w:rPr>
+          <w:rFonts w:ascii="Arial" w:hAnsi="Arial"/>
+          <w:sz w:val="22"/>
+          <w:lang w:val="pt-PT"/>
+        </w:rPr>
+        <w:tab/>
+      </w:r>
+      <w:r>
+        <w:rPr>
+          <w:rFonts w:ascii="Arial" w:hAnsi="Arial"/>
+          <w:sz w:val="22"/>
+          <w:lang w:val="pt-PT"/>
+        </w:rPr>
+        <w:tab/>
+      </w:r>
+      <w:r>
+        <w:rPr>
+          <w:rFonts w:ascii="Arial" w:hAnsi="Arial"/>
+          <w:sz w:val="22"/>
+          <w:lang w:val="pt-PT"/>
+        </w:rPr>
+        <w:tab/>
+      </w:r>
+      <w:r>
+        <w:rPr>
+          <w:rFonts w:ascii="Arial" w:hAnsi="Arial"/>
+          <w:sz w:val="22"/>
+          <w:lang w:val="pt-PT"/>
+        </w:rPr>
+        <w:tab/>
+      </w:r>
+      <w:r>
+        <w:rPr>
+          <w:rFonts w:ascii="Arial" w:hAnsi="Arial"/>
+          <w:sz w:val="22"/>
+          <w:lang w:val="pt-PT"/>
+        </w:rPr>
+        <w:tab/>
+      </w:r>
+      <w:r>
+        <w:rPr>
+          <w:rFonts w:ascii="Arial" w:hAnsi="Arial"/>
+          <w:sz w:val="22"/>
+          <w:lang w:val="pt-PT"/>
+        </w:rPr>
+        <w:tab/>
+      </w:r>
+      <w:r>
+        <w:rPr>
+          <w:rFonts w:ascii="Arial" w:hAnsi="Arial"/>
+          <w:sz w:val="22"/>
+          <w:lang w:val="pt-PT"/>
         </w:rPr>
         <w:tab/>
       </w:r>
@@ -1035,13 +1098,23 @@
         </w:rPr>
         <w:tab/>
       </w:r>
-      <w:r>
-        <w:rPr>
-          <w:rFonts w:ascii="Arial" w:hAnsi="Arial"/>
-          <w:b/>
-          <w:lang w:val="pt-PT"/>
-        </w:rPr>
-        <w:t xml:space="preserve">Group Nº </w:t>
+      <w:proofErr w:type="spellStart"/>
+      <w:r>
+        <w:rPr>
+          <w:rFonts w:ascii="Arial" w:hAnsi="Arial"/>
+          <w:b/>
+          <w:lang w:val="pt-PT"/>
+        </w:rPr>
+        <w:t>Group</w:t>
+      </w:r>
+      <w:proofErr w:type="spellEnd"/>
+      <w:r>
+        <w:rPr>
+          <w:rFonts w:ascii="Arial" w:hAnsi="Arial"/>
+          <w:b/>
+          <w:lang w:val="pt-PT"/>
+        </w:rPr>
+        <w:t xml:space="preserve"> Nº </w:t>
       </w:r>
       <w:r>
         <w:rPr>
@@ -1247,14 +1320,6 @@
           <w:lang w:val="pt-PT"/>
         </w:rPr>
         <w:tab/>
-      </w:r>
-      <w:r>
-        <w:rPr>
-          <w:rFonts w:ascii="Arial" w:hAnsi="Arial"/>
-          <w:sz w:val="22"/>
-          <w:lang w:val="pt-PT"/>
-        </w:rPr>
-        <w:tab/>
         <w:t>Teresa Romão</w:t>
       </w:r>
     </w:p>
@@ -1352,8 +1417,10 @@
     </w:p>
     <w:p>
       <w:pPr>
-        <w:pStyle w:val="Cabealho1"/>
-        <w:ind w:left="-426" w:right="-99"/>
+        <w:pStyle w:val="Heading1"/>
+        <w:spacing w:after="100"/>
+        <w:ind w:left="-426" w:right="-96"/>
+        <w:contextualSpacing/>
       </w:pPr>
       <w:r>
         <w:lastRenderedPageBreak/>
@@ -1362,7 +1429,9 @@
     </w:p>
     <w:p>
       <w:pPr>
-        <w:ind w:left="-426" w:right="-99"/>
+        <w:spacing w:after="100"/>
+        <w:ind w:left="-426" w:right="-96"/>
+        <w:contextualSpacing/>
         <w:jc w:val="both"/>
       </w:pPr>
       <w:r>
@@ -1416,37 +1485,33 @@
     </w:p>
     <w:p>
       <w:pPr>
-        <w:ind w:left="-426" w:right="-99" w:firstLine="720"/>
+        <w:spacing w:after="100"/>
+        <w:ind w:left="-426" w:right="-96" w:firstLine="720"/>
+        <w:contextualSpacing/>
         <w:jc w:val="both"/>
       </w:pPr>
       <w:r>
         <w:t>Other gym members also face the difficulties</w:t>
       </w:r>
       <w:r>
+        <w:t xml:space="preserve"> mentioned above </w:t>
+      </w:r>
+      <w:r>
+        <w:t xml:space="preserve">and other kinds of </w:t>
+      </w:r>
+      <w:r>
+        <w:t>issues</w:t>
+      </w:r>
+      <w:r>
         <w:t xml:space="preserve"> </w:t>
       </w:r>
       <w:r>
-        <w:t xml:space="preserve">mentioned </w:t>
-      </w:r>
-      <w:r>
-        <w:t xml:space="preserve">above </w:t>
-      </w:r>
-      <w:r>
-        <w:t xml:space="preserve">and other kinds of </w:t>
-      </w:r>
-      <w:r>
-        <w:t>issues</w:t>
+        <w:t>concerning their fitness.</w:t>
       </w:r>
       <w:r>
         <w:t xml:space="preserve"> </w:t>
       </w:r>
       <w:r>
-        <w:t>concerning their fitness.</w:t>
-      </w:r>
-      <w:r>
-        <w:t xml:space="preserve"> </w:t>
-      </w:r>
-      <w:r>
         <w:t>As such, our project aims</w:t>
       </w:r>
       <w:r>
@@ -1461,8 +1526,10 @@
     </w:p>
     <w:p>
       <w:pPr>
-        <w:pStyle w:val="Cabealho1"/>
-        <w:ind w:left="-426" w:right="-99"/>
+        <w:pStyle w:val="Heading1"/>
+        <w:spacing w:after="100"/>
+        <w:ind w:left="-426" w:right="-96"/>
+        <w:contextualSpacing/>
       </w:pPr>
       <w:r>
         <w:t>Target Users</w:t>
@@ -1470,7 +1537,9 @@
     </w:p>
     <w:p>
       <w:pPr>
-        <w:ind w:left="-426" w:right="-99"/>
+        <w:spacing w:after="100"/>
+        <w:ind w:left="-426" w:right="-96"/>
+        <w:contextualSpacing/>
         <w:jc w:val="both"/>
       </w:pPr>
       <w:r>
@@ -1482,8 +1551,10 @@
     </w:p>
     <w:p>
       <w:pPr>
-        <w:pStyle w:val="Cabealho1"/>
-        <w:ind w:left="-426" w:right="-99"/>
+        <w:pStyle w:val="Heading1"/>
+        <w:spacing w:after="100"/>
+        <w:ind w:left="-426" w:right="-96"/>
+        <w:contextualSpacing/>
       </w:pPr>
       <w:r>
         <w:t>Project Goal</w:t>
@@ -1491,7 +1562,9 @@
     </w:p>
     <w:p>
       <w:pPr>
-        <w:ind w:left="-426" w:right="-99"/>
+        <w:spacing w:after="100"/>
+        <w:ind w:left="-426" w:right="-96"/>
+        <w:contextualSpacing/>
         <w:jc w:val="both"/>
       </w:pPr>
       <w:r>
@@ -1515,10 +1588,146 @@
     </w:p>
     <w:p>
       <w:pPr>
-        <w:pStyle w:val="Cabealho1"/>
-      </w:pPr>
-      <w:r>
-        <w:t>Project Competition</w:t>
+        <w:pStyle w:val="Heading1"/>
+        <w:spacing w:after="100"/>
+        <w:ind w:left="-426" w:right="-96"/>
+        <w:contextualSpacing/>
+      </w:pPr>
+      <w:r>
+        <w:t xml:space="preserve">Project </w:t>
+      </w:r>
+      <w:r>
+        <w:t>Competition</w:t>
+      </w:r>
+    </w:p>
+    <w:p>
+      <w:pPr>
+        <w:spacing w:after="100"/>
+        <w:ind w:left="-426" w:right="-96"/>
+        <w:contextualSpacing/>
+        <w:jc w:val="both"/>
+      </w:pPr>
+      <w:r>
+        <w:tab/>
+      </w:r>
+      <w:proofErr w:type="gramStart"/>
+      <w:r>
+        <w:t>In reality, o</w:t>
+      </w:r>
+      <w:r>
+        <w:t>ur</w:t>
+      </w:r>
+      <w:proofErr w:type="gramEnd"/>
+      <w:r>
+        <w:t xml:space="preserve"> application doesn</w:t>
+      </w:r>
+      <w:r>
+        <w:t>’</w:t>
+      </w:r>
+      <w:r>
+        <w:t>t have any competition because</w:t>
+      </w:r>
+      <w:r>
+        <w:t xml:space="preserve"> it</w:t>
+      </w:r>
+      <w:r>
+        <w:t xml:space="preserve"> comes with the gym membership and is unique to the gym. However, we decided to </w:t>
+      </w:r>
+      <w:r>
+        <w:t>present</w:t>
+      </w:r>
+      <w:r>
+        <w:t xml:space="preserve"> in this topic an application from another gym where we see some flaws in the user interface that can be fixed.</w:t>
+      </w:r>
+    </w:p>
+    <w:p>
+      <w:pPr>
+        <w:spacing w:after="100"/>
+        <w:ind w:left="-426" w:right="-96"/>
+        <w:contextualSpacing/>
+        <w:jc w:val="both"/>
+      </w:pPr>
+      <w:r>
+        <w:tab/>
+        <w:t>Some of the issues are:</w:t>
+      </w:r>
+    </w:p>
+    <w:p>
+      <w:pPr>
+        <w:pStyle w:val="ListParagraph"/>
+        <w:numPr>
+          <w:ilvl w:val="0"/>
+          <w:numId w:val="2"/>
+        </w:numPr>
+        <w:spacing w:after="100"/>
+        <w:ind w:right="-96"/>
+        <w:jc w:val="both"/>
+      </w:pPr>
+      <w:r>
+        <w:t>There is no feedback regarding user interaction</w:t>
+      </w:r>
+      <w:r>
+        <w:t>.</w:t>
+      </w:r>
+    </w:p>
+    <w:p>
+      <w:pPr>
+        <w:pStyle w:val="ListParagraph"/>
+        <w:numPr>
+          <w:ilvl w:val="0"/>
+          <w:numId w:val="2"/>
+        </w:numPr>
+        <w:spacing w:after="100"/>
+        <w:ind w:right="-96"/>
+        <w:jc w:val="both"/>
+      </w:pPr>
+      <w:r>
+        <w:t>Unorganized and unintuitive layout. It’s not easy to go where we want to.</w:t>
+      </w:r>
+    </w:p>
+    <w:p>
+      <w:pPr>
+        <w:pStyle w:val="ListParagraph"/>
+        <w:numPr>
+          <w:ilvl w:val="0"/>
+          <w:numId w:val="2"/>
+        </w:numPr>
+        <w:spacing w:after="100"/>
+        <w:ind w:right="-96"/>
+        <w:jc w:val="both"/>
+      </w:pPr>
+      <w:r>
+        <w:t>Buttons that redirect us to the wrong place.</w:t>
+      </w:r>
+    </w:p>
+    <w:p>
+      <w:pPr>
+        <w:pStyle w:val="ListParagraph"/>
+        <w:numPr>
+          <w:ilvl w:val="0"/>
+          <w:numId w:val="2"/>
+        </w:numPr>
+        <w:spacing w:after="100"/>
+        <w:ind w:right="-96"/>
+        <w:jc w:val="both"/>
+      </w:pPr>
+      <w:r>
+        <w:t>Archaic UI design.</w:t>
+      </w:r>
+    </w:p>
+    <w:p>
+      <w:pPr>
+        <w:ind w:right="-99"/>
+        <w:jc w:val="both"/>
+      </w:pPr>
+    </w:p>
+    <w:p>
+      <w:pPr>
+        <w:ind w:left="-426" w:right="-99"/>
+        <w:jc w:val="both"/>
+      </w:pPr>
+      <w:r>
+        <w:tab/>
       </w:r>
     </w:p>
     <w:sectPr>
@@ -1531,7 +1740,7 @@
 </file>
 
 <file path=word/endnotes.xml><?xml version="1.0" encoding="utf-8"?>
-<w:endnotes xmlns:wpc="http://schemas.microsoft.com/office/word/2010/wordprocessingCanvas" xmlns:cx="http://schemas.microsoft.com/office/drawing/2014/chartex" xmlns:mc="http://schemas.openxmlformats.org/markup-compatibility/2006" xmlns:o="urn:schemas-microsoft-com:office:office" xmlns:r="http://schemas.openxmlformats.org/officeDocument/2006/relationships" xmlns:m="http://schemas.openxmlformats.org/officeDocument/2006/math" xmlns:v="urn:schemas-microsoft-com:vml" xmlns:wp14="http://schemas.microsoft.com/office/word/2010/wordprocessingDrawing" xmlns:wp="http://schemas.openxmlformats.org/drawingml/2006/wordprocessingDrawing" xmlns:w10="urn:schemas-microsoft-com:office:word" xmlns:w="http://schemas.openxmlformats.org/wordprocessingml/2006/main" xmlns:w14="http://schemas.microsoft.com/office/word/2010/wordml" xmlns:w15="http://schemas.microsoft.com/office/word/2012/wordml" xmlns:w16se="http://schemas.microsoft.com/office/word/2015/wordml/symex" xmlns:wpg="http://schemas.microsoft.com/office/word/2010/wordprocessingGroup" xmlns:wpi="http://schemas.microsoft.com/office/word/2010/wordprocessingInk" xmlns:wne="http://schemas.microsoft.com/office/word/2006/wordml" xmlns:wps="http://schemas.microsoft.com/office/word/2010/wordprocessingShape" mc:Ignorable="w14 w15 w16se wp14">
+<w:endnotes xmlns:wpc="http://schemas.microsoft.com/office/word/2010/wordprocessingCanvas" xmlns:cx="http://schemas.microsoft.com/office/drawing/2014/chartex" xmlns:cx1="http://schemas.microsoft.com/office/drawing/2015/9/8/chartex" xmlns:cx2="http://schemas.microsoft.com/office/drawing/2015/10/21/chartex" xmlns:cx3="http://schemas.microsoft.com/office/drawing/2016/5/9/chartex" xmlns:cx4="http://schemas.microsoft.com/office/drawing/2016/5/10/chartex" xmlns:cx5="http://schemas.microsoft.com/office/drawing/2016/5/11/chartex" xmlns:cx6="http://schemas.microsoft.com/office/drawing/2016/5/12/chartex" xmlns:cx7="http://schemas.microsoft.com/office/drawing/2016/5/13/chartex" xmlns:cx8="http://schemas.microsoft.com/office/drawing/2016/5/14/chartex" xmlns:mc="http://schemas.openxmlformats.org/markup-compatibility/2006" xmlns:aink="http://schemas.microsoft.com/office/drawing/2016/ink" xmlns:am3d="http://schemas.microsoft.com/office/drawing/2017/model3d" xmlns:o="urn:schemas-microsoft-com:office:office" xmlns:oel="http://schemas.microsoft.com/office/2019/extlst" xmlns:r="http://schemas.openxmlformats.org/officeDocument/2006/relationships" xmlns:m="http://schemas.openxmlformats.org/officeDocument/2006/math" xmlns:v="urn:schemas-microsoft-com:vml" xmlns:wp14="http://schemas.microsoft.com/office/word/2010/wordprocessingDrawing" xmlns:wp="http://schemas.openxmlformats.org/drawingml/2006/wordprocessingDrawing" xmlns:w10="urn:schemas-microsoft-com:office:word" xmlns:w="http://schemas.openxmlformats.org/wordprocessingml/2006/main" xmlns:w14="http://schemas.microsoft.com/office/word/2010/wordml" xmlns:w15="http://schemas.microsoft.com/office/word/2012/wordml" xmlns:w16cex="http://schemas.microsoft.com/office/word/2018/wordml/cex" xmlns:w16cid="http://schemas.microsoft.com/office/word/2016/wordml/cid" xmlns:w16="http://schemas.microsoft.com/office/word/2018/wordml" xmlns:w16sdtdh="http://schemas.microsoft.com/office/word/2020/wordml/sdtdatahash" xmlns:w16se="http://schemas.microsoft.com/office/word/2015/wordml/symex" xmlns:wpg="http://schemas.microsoft.com/office/word/2010/wordprocessingGroup" xmlns:wpi="http://schemas.microsoft.com/office/word/2010/wordprocessingInk" xmlns:wne="http://schemas.microsoft.com/office/word/2006/wordml" xmlns:wps="http://schemas.microsoft.com/office/word/2010/wordprocessingShape" mc:Ignorable="w14 w15 w16se w16cid w16 w16cex w16sdtdh wp14">
   <w:endnote w:type="separator" w:id="-1">
     <w:p>
       <w:r>
@@ -1550,7 +1759,7 @@
 </file>
 
 <file path=word/footnotes.xml><?xml version="1.0" encoding="utf-8"?>
-<w:footnotes xmlns:wpc="http://schemas.microsoft.com/office/word/2010/wordprocessingCanvas" xmlns:cx="http://schemas.microsoft.com/office/drawing/2014/chartex" xmlns:mc="http://schemas.openxmlformats.org/markup-compatibility/2006" xmlns:o="urn:schemas-microsoft-com:office:office" xmlns:r="http://schemas.openxmlformats.org/officeDocument/2006/relationships" xmlns:m="http://schemas.openxmlformats.org/officeDocument/2006/math" xmlns:v="urn:schemas-microsoft-com:vml" xmlns:wp14="http://schemas.microsoft.com/office/word/2010/wordprocessingDrawing" xmlns:wp="http://schemas.openxmlformats.org/drawingml/2006/wordprocessingDrawing" xmlns:w10="urn:schemas-microsoft-com:office:word" xmlns:w="http://schemas.openxmlformats.org/wordprocessingml/2006/main" xmlns:w14="http://schemas.microsoft.com/office/word/2010/wordml" xmlns:w15="http://schemas.microsoft.com/office/word/2012/wordml" xmlns:w16se="http://schemas.microsoft.com/office/word/2015/wordml/symex" xmlns:wpg="http://schemas.microsoft.com/office/word/2010/wordprocessingGroup" xmlns:wpi="http://schemas.microsoft.com/office/word/2010/wordprocessingInk" xmlns:wne="http://schemas.microsoft.com/office/word/2006/wordml" xmlns:wps="http://schemas.microsoft.com/office/word/2010/wordprocessingShape" mc:Ignorable="w14 w15 w16se wp14">
+<w:footnotes xmlns:wpc="http://schemas.microsoft.com/office/word/2010/wordprocessingCanvas" xmlns:cx="http://schemas.microsoft.com/office/drawing/2014/chartex" xmlns:cx1="http://schemas.microsoft.com/office/drawing/2015/9/8/chartex" xmlns:cx2="http://schemas.microsoft.com/office/drawing/2015/10/21/chartex" xmlns:cx3="http://schemas.microsoft.com/office/drawing/2016/5/9/chartex" xmlns:cx4="http://schemas.microsoft.com/office/drawing/2016/5/10/chartex" xmlns:cx5="http://schemas.microsoft.com/office/drawing/2016/5/11/chartex" xmlns:cx6="http://schemas.microsoft.com/office/drawing/2016/5/12/chartex" xmlns:cx7="http://schemas.microsoft.com/office/drawing/2016/5/13/chartex" xmlns:cx8="http://schemas.microsoft.com/office/drawing/2016/5/14/chartex" xmlns:mc="http://schemas.openxmlformats.org/markup-compatibility/2006" xmlns:aink="http://schemas.microsoft.com/office/drawing/2016/ink" xmlns:am3d="http://schemas.microsoft.com/office/drawing/2017/model3d" xmlns:o="urn:schemas-microsoft-com:office:office" xmlns:oel="http://schemas.microsoft.com/office/2019/extlst" xmlns:r="http://schemas.openxmlformats.org/officeDocument/2006/relationships" xmlns:m="http://schemas.openxmlformats.org/officeDocument/2006/math" xmlns:v="urn:schemas-microsoft-com:vml" xmlns:wp14="http://schemas.microsoft.com/office/word/2010/wordprocessingDrawing" xmlns:wp="http://schemas.openxmlformats.org/drawingml/2006/wordprocessingDrawing" xmlns:w10="urn:schemas-microsoft-com:office:word" xmlns:w="http://schemas.openxmlformats.org/wordprocessingml/2006/main" xmlns:w14="http://schemas.microsoft.com/office/word/2010/wordml" xmlns:w15="http://schemas.microsoft.com/office/word/2012/wordml" xmlns:w16cex="http://schemas.microsoft.com/office/word/2018/wordml/cex" xmlns:w16cid="http://schemas.microsoft.com/office/word/2016/wordml/cid" xmlns:w16="http://schemas.microsoft.com/office/word/2018/wordml" xmlns:w16sdtdh="http://schemas.microsoft.com/office/word/2020/wordml/sdtdatahash" xmlns:w16se="http://schemas.microsoft.com/office/word/2015/wordml/symex" xmlns:wpg="http://schemas.microsoft.com/office/word/2010/wordprocessingGroup" xmlns:wpi="http://schemas.microsoft.com/office/word/2010/wordprocessingInk" xmlns:wne="http://schemas.microsoft.com/office/word/2006/wordml" xmlns:wps="http://schemas.microsoft.com/office/word/2010/wordprocessingShape" mc:Ignorable="w14 w15 w16se w16cid w16 w16cex w16sdtdh wp14">
   <w:footnote w:type="separator" w:id="-1">
     <w:p>
       <w:r>
@@ -1568,8 +1777,246 @@
 </w:footnotes>
 </file>
 
+<file path=word/numbering.xml><?xml version="1.0" encoding="utf-8"?>
+<w:numbering xmlns:wpc="http://schemas.microsoft.com/office/word/2010/wordprocessingCanvas" xmlns:cx="http://schemas.microsoft.com/office/drawing/2014/chartex" xmlns:cx1="http://schemas.microsoft.com/office/drawing/2015/9/8/chartex" xmlns:cx2="http://schemas.microsoft.com/office/drawing/2015/10/21/chartex" xmlns:cx3="http://schemas.microsoft.com/office/drawing/2016/5/9/chartex" xmlns:cx4="http://schemas.microsoft.com/office/drawing/2016/5/10/chartex" xmlns:cx5="http://schemas.microsoft.com/office/drawing/2016/5/11/chartex" xmlns:cx6="http://schemas.microsoft.com/office/drawing/2016/5/12/chartex" xmlns:cx7="http://schemas.microsoft.com/office/drawing/2016/5/13/chartex" xmlns:cx8="http://schemas.microsoft.com/office/drawing/2016/5/14/chartex" xmlns:mc="http://schemas.openxmlformats.org/markup-compatibility/2006" xmlns:aink="http://schemas.microsoft.com/office/drawing/2016/ink" xmlns:am3d="http://schemas.microsoft.com/office/drawing/2017/model3d" xmlns:o="urn:schemas-microsoft-com:office:office" xmlns:oel="http://schemas.microsoft.com/office/2019/extlst" xmlns:r="http://schemas.openxmlformats.org/officeDocument/2006/relationships" xmlns:m="http://schemas.openxmlformats.org/officeDocument/2006/math" xmlns:v="urn:schemas-microsoft-com:vml" xmlns:wp14="http://schemas.microsoft.com/office/word/2010/wordprocessingDrawing" xmlns:wp="http://schemas.openxmlformats.org/drawingml/2006/wordprocessingDrawing" xmlns:w10="urn:schemas-microsoft-com:office:word" xmlns:w="http://schemas.openxmlformats.org/wordprocessingml/2006/main" xmlns:w14="http://schemas.microsoft.com/office/word/2010/wordml" xmlns:w15="http://schemas.microsoft.com/office/word/2012/wordml" xmlns:w16cex="http://schemas.microsoft.com/office/word/2018/wordml/cex" xmlns:w16cid="http://schemas.microsoft.com/office/word/2016/wordml/cid" xmlns:w16="http://schemas.microsoft.com/office/word/2018/wordml" xmlns:w16sdtdh="http://schemas.microsoft.com/office/word/2020/wordml/sdtdatahash" xmlns:w16se="http://schemas.microsoft.com/office/word/2015/wordml/symex" xmlns:wpg="http://schemas.microsoft.com/office/word/2010/wordprocessingGroup" xmlns:wpi="http://schemas.microsoft.com/office/word/2010/wordprocessingInk" xmlns:wne="http://schemas.microsoft.com/office/word/2006/wordml" xmlns:wps="http://schemas.microsoft.com/office/word/2010/wordprocessingShape" mc:Ignorable="w14 w15 w16se w16cid w16 w16cex w16sdtdh wp14">
+  <w:abstractNum w:abstractNumId="0" w15:restartNumberingAfterBreak="0">
+    <w:nsid w:val="10605B89"/>
+    <w:multiLevelType w:val="hybridMultilevel"/>
+    <w:tmpl w:val="E398C066"/>
+    <w:lvl w:ilvl="0" w:tplc="08090009">
+      <w:start w:val="1"/>
+      <w:numFmt w:val="bullet"/>
+      <w:lvlText w:val=""/>
+      <w:lvlJc w:val="left"/>
+      <w:pPr>
+        <w:ind w:left="294" w:hanging="360"/>
+      </w:pPr>
+      <w:rPr>
+        <w:rFonts w:ascii="Wingdings" w:hAnsi="Wingdings" w:hint="default"/>
+      </w:rPr>
+    </w:lvl>
+    <w:lvl w:ilvl="1" w:tplc="08090003" w:tentative="1">
+      <w:start w:val="1"/>
+      <w:numFmt w:val="bullet"/>
+      <w:lvlText w:val="o"/>
+      <w:lvlJc w:val="left"/>
+      <w:pPr>
+        <w:ind w:left="1014" w:hanging="360"/>
+      </w:pPr>
+      <w:rPr>
+        <w:rFonts w:ascii="Courier New" w:hAnsi="Courier New" w:cs="Courier New" w:hint="default"/>
+      </w:rPr>
+    </w:lvl>
+    <w:lvl w:ilvl="2" w:tplc="08090005" w:tentative="1">
+      <w:start w:val="1"/>
+      <w:numFmt w:val="bullet"/>
+      <w:lvlText w:val=""/>
+      <w:lvlJc w:val="left"/>
+      <w:pPr>
+        <w:ind w:left="1734" w:hanging="360"/>
+      </w:pPr>
+      <w:rPr>
+        <w:rFonts w:ascii="Wingdings" w:hAnsi="Wingdings" w:hint="default"/>
+      </w:rPr>
+    </w:lvl>
+    <w:lvl w:ilvl="3" w:tplc="08090001" w:tentative="1">
+      <w:start w:val="1"/>
+      <w:numFmt w:val="bullet"/>
+      <w:lvlText w:val=""/>
+      <w:lvlJc w:val="left"/>
+      <w:pPr>
+        <w:ind w:left="2454" w:hanging="360"/>
+      </w:pPr>
+      <w:rPr>
+        <w:rFonts w:ascii="Symbol" w:hAnsi="Symbol" w:hint="default"/>
+      </w:rPr>
+    </w:lvl>
+    <w:lvl w:ilvl="4" w:tplc="08090003" w:tentative="1">
+      <w:start w:val="1"/>
+      <w:numFmt w:val="bullet"/>
+      <w:lvlText w:val="o"/>
+      <w:lvlJc w:val="left"/>
+      <w:pPr>
+        <w:ind w:left="3174" w:hanging="360"/>
+      </w:pPr>
+      <w:rPr>
+        <w:rFonts w:ascii="Courier New" w:hAnsi="Courier New" w:cs="Courier New" w:hint="default"/>
+      </w:rPr>
+    </w:lvl>
+    <w:lvl w:ilvl="5" w:tplc="08090005" w:tentative="1">
+      <w:start w:val="1"/>
+      <w:numFmt w:val="bullet"/>
+      <w:lvlText w:val=""/>
+      <w:lvlJc w:val="left"/>
+      <w:pPr>
+        <w:ind w:left="3894" w:hanging="360"/>
+      </w:pPr>
+      <w:rPr>
+        <w:rFonts w:ascii="Wingdings" w:hAnsi="Wingdings" w:hint="default"/>
+      </w:rPr>
+    </w:lvl>
+    <w:lvl w:ilvl="6" w:tplc="08090001" w:tentative="1">
+      <w:start w:val="1"/>
+      <w:numFmt w:val="bullet"/>
+      <w:lvlText w:val=""/>
+      <w:lvlJc w:val="left"/>
+      <w:pPr>
+        <w:ind w:left="4614" w:hanging="360"/>
+      </w:pPr>
+      <w:rPr>
+        <w:rFonts w:ascii="Symbol" w:hAnsi="Symbol" w:hint="default"/>
+      </w:rPr>
+    </w:lvl>
+    <w:lvl w:ilvl="7" w:tplc="08090003" w:tentative="1">
+      <w:start w:val="1"/>
+      <w:numFmt w:val="bullet"/>
+      <w:lvlText w:val="o"/>
+      <w:lvlJc w:val="left"/>
+      <w:pPr>
+        <w:ind w:left="5334" w:hanging="360"/>
+      </w:pPr>
+      <w:rPr>
+        <w:rFonts w:ascii="Courier New" w:hAnsi="Courier New" w:cs="Courier New" w:hint="default"/>
+      </w:rPr>
+    </w:lvl>
+    <w:lvl w:ilvl="8" w:tplc="08090005" w:tentative="1">
+      <w:start w:val="1"/>
+      <w:numFmt w:val="bullet"/>
+      <w:lvlText w:val=""/>
+      <w:lvlJc w:val="left"/>
+      <w:pPr>
+        <w:ind w:left="6054" w:hanging="360"/>
+      </w:pPr>
+      <w:rPr>
+        <w:rFonts w:ascii="Wingdings" w:hAnsi="Wingdings" w:hint="default"/>
+      </w:rPr>
+    </w:lvl>
+  </w:abstractNum>
+  <w:abstractNum w:abstractNumId="1" w15:restartNumberingAfterBreak="0">
+    <w:nsid w:val="54545D01"/>
+    <w:multiLevelType w:val="hybridMultilevel"/>
+    <w:tmpl w:val="71FC52DE"/>
+    <w:lvl w:ilvl="0" w:tplc="358CC8D8">
+      <w:start w:val="1"/>
+      <w:numFmt w:val="bullet"/>
+      <w:lvlText w:val=""/>
+      <w:lvlJc w:val="left"/>
+      <w:pPr>
+        <w:ind w:left="360" w:hanging="360"/>
+      </w:pPr>
+      <w:rPr>
+        <w:rFonts w:ascii="Symbol" w:hAnsi="Symbol" w:hint="default"/>
+        <w:color w:val="auto"/>
+      </w:rPr>
+    </w:lvl>
+    <w:lvl w:ilvl="1" w:tplc="08090003" w:tentative="1">
+      <w:start w:val="1"/>
+      <w:numFmt w:val="bullet"/>
+      <w:lvlText w:val="o"/>
+      <w:lvlJc w:val="left"/>
+      <w:pPr>
+        <w:ind w:left="1080" w:hanging="360"/>
+      </w:pPr>
+      <w:rPr>
+        <w:rFonts w:ascii="Courier New" w:hAnsi="Courier New" w:cs="Courier New" w:hint="default"/>
+      </w:rPr>
+    </w:lvl>
+    <w:lvl w:ilvl="2" w:tplc="08090005" w:tentative="1">
+      <w:start w:val="1"/>
+      <w:numFmt w:val="bullet"/>
+      <w:lvlText w:val=""/>
+      <w:lvlJc w:val="left"/>
+      <w:pPr>
+        <w:ind w:left="1800" w:hanging="360"/>
+      </w:pPr>
+      <w:rPr>
+        <w:rFonts w:ascii="Wingdings" w:hAnsi="Wingdings" w:hint="default"/>
+      </w:rPr>
+    </w:lvl>
+    <w:lvl w:ilvl="3" w:tplc="08090001" w:tentative="1">
+      <w:start w:val="1"/>
+      <w:numFmt w:val="bullet"/>
+      <w:lvlText w:val=""/>
+      <w:lvlJc w:val="left"/>
+      <w:pPr>
+        <w:ind w:left="2520" w:hanging="360"/>
+      </w:pPr>
+      <w:rPr>
+        <w:rFonts w:ascii="Symbol" w:hAnsi="Symbol" w:hint="default"/>
+      </w:rPr>
+    </w:lvl>
+    <w:lvl w:ilvl="4" w:tplc="08090003" w:tentative="1">
+      <w:start w:val="1"/>
+      <w:numFmt w:val="bullet"/>
+      <w:lvlText w:val="o"/>
+      <w:lvlJc w:val="left"/>
+      <w:pPr>
+        <w:ind w:left="3240" w:hanging="360"/>
+      </w:pPr>
+      <w:rPr>
+        <w:rFonts w:ascii="Courier New" w:hAnsi="Courier New" w:cs="Courier New" w:hint="default"/>
+      </w:rPr>
+    </w:lvl>
+    <w:lvl w:ilvl="5" w:tplc="08090005" w:tentative="1">
+      <w:start w:val="1"/>
+      <w:numFmt w:val="bullet"/>
+      <w:lvlText w:val=""/>
+      <w:lvlJc w:val="left"/>
+      <w:pPr>
+        <w:ind w:left="3960" w:hanging="360"/>
+      </w:pPr>
+      <w:rPr>
+        <w:rFonts w:ascii="Wingdings" w:hAnsi="Wingdings" w:hint="default"/>
+      </w:rPr>
+    </w:lvl>
+    <w:lvl w:ilvl="6" w:tplc="08090001" w:tentative="1">
+      <w:start w:val="1"/>
+      <w:numFmt w:val="bullet"/>
+      <w:lvlText w:val=""/>
+      <w:lvlJc w:val="left"/>
+      <w:pPr>
+        <w:ind w:left="4680" w:hanging="360"/>
+      </w:pPr>
+      <w:rPr>
+        <w:rFonts w:ascii="Symbol" w:hAnsi="Symbol" w:hint="default"/>
+      </w:rPr>
+    </w:lvl>
+    <w:lvl w:ilvl="7" w:tplc="08090003" w:tentative="1">
+      <w:start w:val="1"/>
+      <w:numFmt w:val="bullet"/>
+      <w:lvlText w:val="o"/>
+      <w:lvlJc w:val="left"/>
+      <w:pPr>
+        <w:ind w:left="5400" w:hanging="360"/>
+      </w:pPr>
+      <w:rPr>
+        <w:rFonts w:ascii="Courier New" w:hAnsi="Courier New" w:cs="Courier New" w:hint="default"/>
+      </w:rPr>
+    </w:lvl>
+    <w:lvl w:ilvl="8" w:tplc="08090005" w:tentative="1">
+      <w:start w:val="1"/>
+      <w:numFmt w:val="bullet"/>
+      <w:lvlText w:val=""/>
+      <w:lvlJc w:val="left"/>
+      <w:pPr>
+        <w:ind w:left="6120" w:hanging="360"/>
+      </w:pPr>
+      <w:rPr>
+        <w:rFonts w:ascii="Wingdings" w:hAnsi="Wingdings" w:hint="default"/>
+      </w:rPr>
+    </w:lvl>
+  </w:abstractNum>
+  <w:num w:numId="1" w16cid:durableId="1966617403">
+    <w:abstractNumId w:val="0"/>
+  </w:num>
+  <w:num w:numId="2" w16cid:durableId="2129276005">
+    <w:abstractNumId w:val="1"/>
+  </w:num>
+</w:numbering>
+</file>
+
 <file path=word/styles.xml><?xml version="1.0" encoding="utf-8"?>
-<w:styles xmlns:mc="http://schemas.openxmlformats.org/markup-compatibility/2006" xmlns:r="http://schemas.openxmlformats.org/officeDocument/2006/relationships" xmlns:w="http://schemas.openxmlformats.org/wordprocessingml/2006/main" xmlns:w14="http://schemas.microsoft.com/office/word/2010/wordml" xmlns:w15="http://schemas.microsoft.com/office/word/2012/wordml" xmlns:w16se="http://schemas.microsoft.com/office/word/2015/wordml/symex" mc:Ignorable="w14 w15 w16se">
+<w:styles xmlns:mc="http://schemas.openxmlformats.org/markup-compatibility/2006" xmlns:r="http://schemas.openxmlformats.org/officeDocument/2006/relationships" xmlns:w="http://schemas.openxmlformats.org/wordprocessingml/2006/main" xmlns:w14="http://schemas.microsoft.com/office/word/2010/wordml" xmlns:w15="http://schemas.microsoft.com/office/word/2012/wordml" xmlns:w16cex="http://schemas.microsoft.com/office/word/2018/wordml/cex" xmlns:w16cid="http://schemas.microsoft.com/office/word/2016/wordml/cid" xmlns:w16="http://schemas.microsoft.com/office/word/2018/wordml" xmlns:w16sdtdh="http://schemas.microsoft.com/office/word/2020/wordml/sdtdatahash" xmlns:w16se="http://schemas.microsoft.com/office/word/2015/wordml/symex" mc:Ignorable="w14 w15 w16se w16cid w16 w16cex w16sdtdh">
   <w:docDefaults>
     <w:rPrDefault>
       <w:rPr>
@@ -1581,7 +2028,7 @@
     </w:rPrDefault>
     <w:pPrDefault/>
   </w:docDefaults>
-  <w:latentStyles w:defLockedState="0" w:defUIPriority="99" w:defSemiHidden="0" w:defUnhideWhenUsed="0" w:defQFormat="0" w:count="371">
+  <w:latentStyles w:defLockedState="0" w:defUIPriority="99" w:defSemiHidden="0" w:defUnhideWhenUsed="0" w:defQFormat="0" w:count="376">
     <w:lsdException w:name="Normal" w:uiPriority="0" w:qFormat="1"/>
     <w:lsdException w:name="heading 1" w:uiPriority="9" w:qFormat="1"/>
     <w:lsdException w:name="heading 2" w:semiHidden="1" w:uiPriority="9" w:unhideWhenUsed="1" w:qFormat="1"/>
@@ -1944,16 +2391,21 @@
     <w:lsdException w:name="List Table 5 Dark Accent 6" w:uiPriority="50"/>
     <w:lsdException w:name="List Table 6 Colorful Accent 6" w:uiPriority="51"/>
     <w:lsdException w:name="List Table 7 Colorful Accent 6" w:uiPriority="52"/>
+    <w:lsdException w:name="Mention" w:semiHidden="1" w:unhideWhenUsed="1"/>
+    <w:lsdException w:name="Smart Hyperlink" w:semiHidden="1" w:unhideWhenUsed="1"/>
+    <w:lsdException w:name="Hashtag" w:semiHidden="1" w:unhideWhenUsed="1"/>
+    <w:lsdException w:name="Unresolved Mention" w:semiHidden="1" w:unhideWhenUsed="1"/>
+    <w:lsdException w:name="Smart Link" w:semiHidden="1" w:unhideWhenUsed="1"/>
   </w:latentStyles>
   <w:style w:type="paragraph" w:default="1" w:styleId="Normal">
     <w:name w:val="Normal"/>
     <w:qFormat/>
   </w:style>
-  <w:style w:type="paragraph" w:styleId="Cabealho1">
+  <w:style w:type="paragraph" w:styleId="Heading1">
     <w:name w:val="heading 1"/>
     <w:basedOn w:val="Normal"/>
     <w:next w:val="Normal"/>
-    <w:link w:val="Cabealho1Carter"/>
+    <w:link w:val="Heading1Char"/>
     <w:uiPriority w:val="9"/>
     <w:qFormat/>
     <w:rsid w:val="00A3298A"/>
@@ -1970,13 +2422,13 @@
       <w:szCs w:val="32"/>
     </w:rPr>
   </w:style>
-  <w:style w:type="character" w:default="1" w:styleId="Tipodeletrapredefinidodopargrafo">
+  <w:style w:type="character" w:default="1" w:styleId="DefaultParagraphFont">
     <w:name w:val="Default Paragraph Font"/>
     <w:uiPriority w:val="1"/>
     <w:semiHidden/>
     <w:unhideWhenUsed/>
   </w:style>
-  <w:style w:type="table" w:default="1" w:styleId="Tabelanormal">
+  <w:style w:type="table" w:default="1" w:styleId="TableNormal">
     <w:name w:val="Normal Table"/>
     <w:uiPriority w:val="99"/>
     <w:semiHidden/>
@@ -1991,16 +2443,16 @@
       </w:tblCellMar>
     </w:tblPr>
   </w:style>
-  <w:style w:type="numbering" w:default="1" w:styleId="Semlista">
+  <w:style w:type="numbering" w:default="1" w:styleId="NoList">
     <w:name w:val="No List"/>
     <w:uiPriority w:val="99"/>
     <w:semiHidden/>
     <w:unhideWhenUsed/>
   </w:style>
-  <w:style w:type="paragraph" w:styleId="Cabealho">
+  <w:style w:type="paragraph" w:styleId="Header">
     <w:name w:val="header"/>
     <w:basedOn w:val="Normal"/>
-    <w:link w:val="CabealhoCarter"/>
+    <w:link w:val="HeaderChar"/>
     <w:uiPriority w:val="99"/>
     <w:semiHidden/>
     <w:unhideWhenUsed/>
@@ -2012,10 +2464,10 @@
       </w:tabs>
     </w:pPr>
   </w:style>
-  <w:style w:type="character" w:customStyle="1" w:styleId="CabealhoCarter">
-    <w:name w:val="Cabeçalho Caráter"/>
-    <w:basedOn w:val="Tipodeletrapredefinidodopargrafo"/>
-    <w:link w:val="Cabealho"/>
+  <w:style w:type="character" w:customStyle="1" w:styleId="HeaderChar">
+    <w:name w:val="Header Char"/>
+    <w:basedOn w:val="DefaultParagraphFont"/>
+    <w:link w:val="Header"/>
     <w:uiPriority w:val="99"/>
     <w:semiHidden/>
     <w:rsid w:val="0033344B"/>
@@ -2023,10 +2475,10 @@
       <w:lang w:val="en-GB"/>
     </w:rPr>
   </w:style>
-  <w:style w:type="paragraph" w:styleId="Rodap">
+  <w:style w:type="paragraph" w:styleId="Footer">
     <w:name w:val="footer"/>
     <w:basedOn w:val="Normal"/>
-    <w:link w:val="RodapCarter"/>
+    <w:link w:val="FooterChar"/>
     <w:uiPriority w:val="99"/>
     <w:semiHidden/>
     <w:unhideWhenUsed/>
@@ -2038,10 +2490,10 @@
       </w:tabs>
     </w:pPr>
   </w:style>
-  <w:style w:type="character" w:customStyle="1" w:styleId="RodapCarter">
-    <w:name w:val="Rodapé Caráter"/>
-    <w:basedOn w:val="Tipodeletrapredefinidodopargrafo"/>
-    <w:link w:val="Rodap"/>
+  <w:style w:type="character" w:customStyle="1" w:styleId="FooterChar">
+    <w:name w:val="Footer Char"/>
+    <w:basedOn w:val="DefaultParagraphFont"/>
+    <w:link w:val="Footer"/>
     <w:uiPriority w:val="99"/>
     <w:semiHidden/>
     <w:rsid w:val="0033344B"/>
@@ -2049,10 +2501,10 @@
       <w:lang w:val="en-GB"/>
     </w:rPr>
   </w:style>
-  <w:style w:type="paragraph" w:styleId="Textodebalo">
+  <w:style w:type="paragraph" w:styleId="BalloonText">
     <w:name w:val="Balloon Text"/>
     <w:basedOn w:val="Normal"/>
-    <w:link w:val="TextodebaloCarter"/>
+    <w:link w:val="BalloonTextChar"/>
     <w:uiPriority w:val="99"/>
     <w:semiHidden/>
     <w:unhideWhenUsed/>
@@ -2063,10 +2515,10 @@
       <w:szCs w:val="18"/>
     </w:rPr>
   </w:style>
-  <w:style w:type="character" w:customStyle="1" w:styleId="TextodebaloCarter">
-    <w:name w:val="Texto de balão Caráter"/>
-    <w:basedOn w:val="Tipodeletrapredefinidodopargrafo"/>
-    <w:link w:val="Textodebalo"/>
+  <w:style w:type="character" w:customStyle="1" w:styleId="BalloonTextChar">
+    <w:name w:val="Balloon Text Char"/>
+    <w:basedOn w:val="DefaultParagraphFont"/>
+    <w:link w:val="BalloonText"/>
     <w:uiPriority w:val="99"/>
     <w:semiHidden/>
     <w:rsid w:val="0054259E"/>
@@ -2077,10 +2529,10 @@
       <w:lang w:val="en-GB"/>
     </w:rPr>
   </w:style>
-  <w:style w:type="character" w:customStyle="1" w:styleId="Cabealho1Carter">
-    <w:name w:val="Cabeçalho 1 Caráter"/>
-    <w:basedOn w:val="Tipodeletrapredefinidodopargrafo"/>
-    <w:link w:val="Cabealho1"/>
+  <w:style w:type="character" w:customStyle="1" w:styleId="Heading1Char">
+    <w:name w:val="Heading 1 Char"/>
+    <w:basedOn w:val="DefaultParagraphFont"/>
+    <w:link w:val="Heading1"/>
     <w:uiPriority w:val="9"/>
     <w:rsid w:val="00A3298A"/>
     <w:rPr>
@@ -2089,6 +2541,17 @@
       <w:sz w:val="32"/>
       <w:szCs w:val="32"/>
     </w:rPr>
+  </w:style>
+  <w:style w:type="paragraph" w:styleId="ListParagraph">
+    <w:name w:val="List Paragraph"/>
+    <w:basedOn w:val="Normal"/>
+    <w:uiPriority w:val="34"/>
+    <w:qFormat/>
+    <w:rsid w:val="00990008"/>
+    <w:pPr>
+      <w:ind w:left="720"/>
+      <w:contextualSpacing/>
+    </w:pPr>
   </w:style>
 </w:styles>
 </file>

</xml_diff>